<commit_message>
I added onto the word doc model_basics_validations_and_callbacks, so that I could add an example for belongs_to relationships that have the foreign key named differently than the model. Also added onto rails_console_query_examples_and_basics to list model_basics as a resource
</commit_message>
<xml_diff>
--- a/word_docs/model_basics_validations_and_callbacks.docx
+++ b/word_docs/model_basics_validations_and_callbacks.docx
@@ -59,19 +59,7 @@
           <w:rPr>
             <w:rStyle w:val="Hyperlink"/>
           </w:rPr>
-          <w:t>http://guides.rubyonrails.org/active_record_vali</w:t>
-        </w:r>
-        <w:r>
-          <w:rPr>
-            <w:rStyle w:val="Hyperlink"/>
-          </w:rPr>
-          <w:t>d</w:t>
-        </w:r>
-        <w:r>
-          <w:rPr>
-            <w:rStyle w:val="Hyperlink"/>
-          </w:rPr>
-          <w:t>ations.html</w:t>
+          <w:t>http://guides.rubyonrails.org/active_record_validations.html</w:t>
         </w:r>
       </w:hyperlink>
     </w:p>
@@ -123,6 +111,20 @@
           <w:numId w:val="2"/>
         </w:numPr>
       </w:pPr>
+      <w:r>
+        <w:t xml:space="preserve">Model Association/relationship basics - </w:t>
+      </w:r>
+      <w:hyperlink r:id="rId9" w:history="1">
+        <w:r>
+          <w:rPr>
+            <w:rStyle w:val="Hyperlink"/>
+          </w:rPr>
+          <w:t>http://guides.rubyonrails.org/association_basics.html</w:t>
+        </w:r>
+      </w:hyperlink>
+      <w:r>
+        <w:t xml:space="preserve"> </w:t>
+      </w:r>
     </w:p>
     <w:p/>
     <w:p/>
@@ -168,14 +170,12 @@
       <w:r>
         <w:t xml:space="preserve">When it comes to relationships, it is very important how you write them in your model files, ex: has_many, belongs_to, etc. Your rails app reads these and determins what works and what doesn’t. For example, if I have a user model that can have many comments, then in the rails console, I can query for all the comments of the first user with </w:t>
       </w:r>
-      <w:proofErr w:type="gramStart"/>
       <w:r>
         <w:rPr>
           <w:b/>
         </w:rPr>
         <w:t>User.first.comments</w:t>
       </w:r>
-      <w:proofErr w:type="gramEnd"/>
       <w:r>
         <w:t xml:space="preserve">, but if I don’t have “has_many :comments” in the user model file, then that won’t work, rails won’t know what you’re talking about. </w:t>
       </w:r>
@@ -194,32 +194,14 @@
       <w:r>
         <w:t xml:space="preserve">ut, if one user could only have_one, then the above query would error out, it would have to be </w:t>
       </w:r>
-      <w:proofErr w:type="gramStart"/>
       <w:r>
         <w:rPr>
           <w:b/>
         </w:rPr>
         <w:t>User.first.comment</w:t>
       </w:r>
-      <w:proofErr w:type="gramEnd"/>
-      <w:r>
-        <w:t xml:space="preserve">, think about how you wrote the relationships in the model file. One last example, If I had a user model that had a many to many </w:t>
-      </w:r>
-      <w:proofErr w:type="gramStart"/>
-      <w:r>
-        <w:t>relationship</w:t>
-      </w:r>
-      <w:proofErr w:type="gramEnd"/>
-      <w:r>
-        <w:t xml:space="preserve"> with a blog model and created a model to serve as an intermediary table, owner, then both the user and blog would have a have_many relationship, and a have_many with owner. But the owner model would have </w:t>
-      </w:r>
-      <w:proofErr w:type="gramStart"/>
-      <w:r>
-        <w:t>belongs</w:t>
-      </w:r>
-      <w:proofErr w:type="gramEnd"/>
-      <w:r>
-        <w:t xml:space="preserve">_to for both. So, if I wanted to get </w:t>
+      <w:r>
+        <w:t xml:space="preserve">, think about how you wrote the relationships in the model file. One last example, If I had a user model that had a many to many relationship with a blog model and created a model to serve as an intermediary table, owner, then both the user and blog would have a have_many relationship, and a have_many with owner. But the owner model would have belongs_to for both. So, if I wanted to get </w:t>
       </w:r>
       <w:r>
         <w:t>a</w:t>
@@ -233,19 +215,11 @@
       <w:r>
         <w:t xml:space="preserve"> owned by the first user, I would type: </w:t>
       </w:r>
-      <w:proofErr w:type="gramStart"/>
-      <w:r>
-        <w:rPr>
-          <w:b/>
-        </w:rPr>
-        <w:t>User.first.owners</w:t>
-      </w:r>
-      <w:proofErr w:type="gramEnd"/>
-      <w:r>
-        <w:rPr>
-          <w:b/>
-        </w:rPr>
-        <w:t>.first.blog</w:t>
+      <w:r>
+        <w:rPr>
+          <w:b/>
+        </w:rPr>
+        <w:t>User.first.owners.first.blog</w:t>
       </w:r>
       <w:r>
         <w:t>, the owners is plural because one user can have many of them, but blog is singular, since at that point I’m going through the owner model, and it belongs_to a blog, singular</w:t>
@@ -263,34 +237,16 @@
         <w:t xml:space="preserve">Last point to go with the two above, if I use the </w:t>
       </w:r>
       <w:r>
-        <w:t xml:space="preserve">has_many: </w:t>
-      </w:r>
-      <w:proofErr w:type="gramStart"/>
-      <w:r>
-        <w:t>through:,</w:t>
-      </w:r>
-      <w:proofErr w:type="gramEnd"/>
-      <w:r>
-        <w:t xml:space="preserve"> then it makes my queries much easier. For example, in the query at the end of the last bullet, I couldn’t get all the blogs owned by the first user without writing this in the User model, if I types </w:t>
-      </w:r>
-      <w:proofErr w:type="gramStart"/>
+        <w:t xml:space="preserve">has_many: through:, then it makes my queries much easier. For example, in the query at the end of the last bullet, I couldn’t get all the blogs owned by the first user without writing this in the User model, if I types </w:t>
+      </w:r>
       <w:r>
         <w:rPr>
           <w:b/>
         </w:rPr>
         <w:t>User.first.blogs</w:t>
       </w:r>
-      <w:proofErr w:type="gramEnd"/>
-      <w:r>
-        <w:t>, it would error out, because rails doesn’t know how it is related to blogs. In order for that to work I would need to include both “has_</w:t>
-      </w:r>
-      <w:proofErr w:type="gramStart"/>
-      <w:r>
-        <w:t>many :blogs</w:t>
-      </w:r>
-      <w:proofErr w:type="gramEnd"/>
-      <w:r>
-        <w:t>, through: :owners” and “has_many :owners” in the User model file</w:t>
+      <w:r>
+        <w:t>, it would error out, because rails doesn’t know how it is related to blogs. In order for that to work I would need to include both “has_many :blogs, through: :owners” and “has_many :owners” in the User model file</w:t>
       </w:r>
     </w:p>
     <w:p/>
@@ -338,16 +294,8 @@
         <w:rPr>
           <w:b/>
         </w:rPr>
-        <w:t xml:space="preserve">rails </w:t>
-      </w:r>
-      <w:proofErr w:type="gramStart"/>
-      <w:r>
-        <w:rPr>
-          <w:b/>
-        </w:rPr>
-        <w:t>db:create</w:t>
-      </w:r>
-      <w:proofErr w:type="gramEnd"/>
+        <w:t>rails db:create</w:t>
+      </w:r>
       <w:r>
         <w:t xml:space="preserve"> after that if you’re using postgres</w:t>
       </w:r>
@@ -385,47 +333,23 @@
       <w:r>
         <w:t xml:space="preserve"> </w:t>
       </w:r>
-      <w:proofErr w:type="gramStart"/>
       <w:r>
         <w:rPr>
           <w:b/>
         </w:rPr>
         <w:t>Column:Type</w:t>
       </w:r>
-      <w:proofErr w:type="gramEnd"/>
       <w:r>
         <w:t xml:space="preserve">, your model name should always be </w:t>
       </w:r>
       <w:r>
-        <w:t xml:space="preserve">Capital and Singular. the column name will be saved exactly as it is typed, it is followed by a colon </w:t>
-      </w:r>
-      <w:proofErr w:type="gramStart"/>
-      <w:r>
-        <w:t>mark :</w:t>
-      </w:r>
-      <w:proofErr w:type="gramEnd"/>
-      <w:r>
-        <w:t xml:space="preserve">, no space, and the type of column. Ex: </w:t>
-      </w:r>
-      <w:r>
-        <w:rPr>
-          <w:b/>
-        </w:rPr>
-        <w:t xml:space="preserve">rails g model User first_name last_name </w:t>
-      </w:r>
-      <w:proofErr w:type="gramStart"/>
-      <w:r>
-        <w:rPr>
-          <w:b/>
-        </w:rPr>
-        <w:t>age:integer</w:t>
-      </w:r>
-      <w:proofErr w:type="gramEnd"/>
-      <w:r>
-        <w:rPr>
-          <w:b/>
-        </w:rPr>
-        <w:t xml:space="preserve"> description:text password_digest:string</w:t>
+        <w:t xml:space="preserve">Capital and Singular. the column name will be saved exactly as it is typed, it is followed by a colon mark :, no space, and the type of column. Ex: </w:t>
+      </w:r>
+      <w:r>
+        <w:rPr>
+          <w:b/>
+        </w:rPr>
+        <w:t>rails g model User first_name last_name age:integer description:text password_digest:string</w:t>
       </w:r>
       <w:r>
         <w:t xml:space="preserve">, this creates a model named User, with the columns first_name, last_name, age, description, and password (or password_digest as it is referred to in the schema.rb). </w:t>
@@ -449,16 +373,8 @@
         <w:rPr>
           <w:b/>
         </w:rPr>
-        <w:t xml:space="preserve">rails g model User first_name </w:t>
-      </w:r>
-      <w:proofErr w:type="gramStart"/>
-      <w:r>
-        <w:rPr>
-          <w:b/>
-        </w:rPr>
-        <w:t>age:integer</w:t>
-      </w:r>
-      <w:proofErr w:type="gramEnd"/>
+        <w:t>rails g model User first_name age:integer</w:t>
+      </w:r>
       <w:r>
         <w:t>, the first_name column is a string data type</w:t>
       </w:r>
@@ -506,16 +422,8 @@
         <w:rPr>
           <w:b/>
         </w:rPr>
-        <w:t xml:space="preserve">rails g model Comment comment:text </w:t>
-      </w:r>
-      <w:proofErr w:type="gramStart"/>
-      <w:r>
-        <w:rPr>
-          <w:b/>
-        </w:rPr>
-        <w:t>user:references</w:t>
-      </w:r>
-      <w:proofErr w:type="gramEnd"/>
+        <w:t>rails g model Comment comment:text user:references</w:t>
+      </w:r>
       <w:r>
         <w:t>, in the actual model, the column would be user_id.</w:t>
       </w:r>
@@ -537,21 +445,10 @@
           <w:b/>
           <w:u w:val="single"/>
         </w:rPr>
-        <w:t>TYPES OF DATA TYPES FOR YOUR COLUMNS</w:t>
-      </w:r>
-      <w:r>
-        <w:rPr>
-          <w:b/>
-          <w:u w:val="single"/>
-        </w:rPr>
-        <w:t xml:space="preserve">: </w:t>
-      </w:r>
-      <w:r>
-        <w:t xml:space="preserve">The basic types you would use for a column are </w:t>
-      </w:r>
-      <w:proofErr w:type="gramStart"/>
-      <w:r>
-        <w:t xml:space="preserve">- </w:t>
+        <w:t xml:space="preserve">TYPES OF DATA TYPES FOR YOUR COLUMNS: </w:t>
+      </w:r>
+      <w:r>
+        <w:t xml:space="preserve">The basic types you would use for a column are - </w:t>
       </w:r>
       <w:r>
         <w:rPr>
@@ -560,17 +457,7 @@
           <w:bdr w:val="none" w:sz="0" w:space="0" w:color="auto" w:frame="1"/>
           <w:shd w:val="clear" w:color="auto" w:fill="FFFFFF"/>
         </w:rPr>
-        <w:t>:primary</w:t>
-      </w:r>
-      <w:proofErr w:type="gramEnd"/>
-      <w:r>
-        <w:rPr>
-          <w:rFonts w:cs="Courier New"/>
-          <w:color w:val="000000"/>
-          <w:bdr w:val="none" w:sz="0" w:space="0" w:color="auto" w:frame="1"/>
-          <w:shd w:val="clear" w:color="auto" w:fill="FFFFFF"/>
-        </w:rPr>
-        <w:t>_key</w:t>
+        <w:t>:primary_key</w:t>
       </w:r>
       <w:r>
         <w:rPr>
@@ -815,15 +702,7 @@
         </w:numPr>
       </w:pPr>
       <w:r>
-        <w:t>the different types of relationships are: belongs_to, has_one, has_many, has_</w:t>
-      </w:r>
-      <w:proofErr w:type="gramStart"/>
-      <w:r>
-        <w:t>many :through</w:t>
-      </w:r>
-      <w:proofErr w:type="gramEnd"/>
-      <w:r>
-        <w:t>, has_one :through, and has_and_belongs_to_many</w:t>
+        <w:t>the different types of relationships are: belongs_to, has_one, has_many, has_many :through, has_one :through, and has_and_belongs_to_many</w:t>
       </w:r>
     </w:p>
     <w:p>
@@ -837,6 +716,9 @@
       <w:r>
         <w:t>It is very important how you write these in your model file, it will be reflected in your queries due to how rails reads them.</w:t>
       </w:r>
+      <w:r>
+        <w:t xml:space="preserve"> Also, based on a past experience, it seems like you can’t use underscores in the names of has_many, belongs_to, etc. Meaning, “has_many :invite_senders” errors out, but “has_many :senders” works.</w:t>
+      </w:r>
     </w:p>
     <w:p>
       <w:pPr>
@@ -881,46 +763,23 @@
     </w:p>
     <w:p>
       <w:r>
-        <w:t xml:space="preserve">  has_</w:t>
-      </w:r>
-      <w:proofErr w:type="gramStart"/>
-      <w:r>
-        <w:t>many :blogs</w:t>
-      </w:r>
-      <w:proofErr w:type="gramEnd"/>
-      <w:r>
-        <w:t>, through: :owners</w:t>
-      </w:r>
-    </w:p>
-    <w:p>
-      <w:r>
-        <w:t xml:space="preserve">  has_</w:t>
-      </w:r>
-      <w:proofErr w:type="gramStart"/>
-      <w:r>
-        <w:t>many :owners</w:t>
-      </w:r>
-      <w:proofErr w:type="gramEnd"/>
-    </w:p>
-    <w:p>
-      <w:r>
-        <w:t xml:space="preserve">  has_</w:t>
-      </w:r>
-      <w:proofErr w:type="gramStart"/>
-      <w:r>
-        <w:t>many :posts</w:t>
-      </w:r>
-      <w:proofErr w:type="gramEnd"/>
-    </w:p>
-    <w:p>
-      <w:r>
-        <w:t xml:space="preserve">  has_</w:t>
-      </w:r>
-      <w:proofErr w:type="gramStart"/>
-      <w:r>
-        <w:t>many :messages</w:t>
-      </w:r>
-      <w:proofErr w:type="gramEnd"/>
+        <w:t xml:space="preserve">  has_many :blogs, through: :owners</w:t>
+      </w:r>
+    </w:p>
+    <w:p>
+      <w:r>
+        <w:t xml:space="preserve">  has_many :owners</w:t>
+      </w:r>
+    </w:p>
+    <w:p>
+      <w:r>
+        <w:t xml:space="preserve">  has_many :posts</w:t>
+      </w:r>
+    </w:p>
+    <w:p>
+      <w:r>
+        <w:t xml:space="preserve">  has_many :messages</w:t>
+      </w:r>
     </w:p>
     <w:p>
       <w:pPr>
@@ -937,48 +796,22 @@
     </w:p>
     <w:p>
       <w:r>
-        <w:t xml:space="preserve">  has_</w:t>
-      </w:r>
-      <w:proofErr w:type="gramStart"/>
-      <w:r>
-        <w:t>many :users</w:t>
-      </w:r>
-      <w:proofErr w:type="gramEnd"/>
-      <w:r>
-        <w:t>, through: :owners</w:t>
-      </w:r>
-    </w:p>
-    <w:p>
-      <w:r>
-        <w:t xml:space="preserve">  has_</w:t>
-      </w:r>
-      <w:proofErr w:type="gramStart"/>
-      <w:r>
-        <w:t>many :owners</w:t>
-      </w:r>
-      <w:proofErr w:type="gramEnd"/>
-    </w:p>
-    <w:p>
-      <w:r>
-        <w:t xml:space="preserve">  has_</w:t>
-      </w:r>
-      <w:proofErr w:type="gramStart"/>
-      <w:r>
-        <w:t>many :posts</w:t>
-      </w:r>
-      <w:proofErr w:type="gramEnd"/>
-    </w:p>
-    <w:p>
-      <w:r>
-        <w:t xml:space="preserve">  has_</w:t>
-      </w:r>
-      <w:proofErr w:type="gramStart"/>
-      <w:r>
-        <w:t>many :messages</w:t>
-      </w:r>
-      <w:proofErr w:type="gramEnd"/>
-      <w:r>
-        <w:t>, through: :posts</w:t>
+        <w:t xml:space="preserve">  has_many :users, through: :owners</w:t>
+      </w:r>
+    </w:p>
+    <w:p>
+      <w:r>
+        <w:t xml:space="preserve">  has_many :owners</w:t>
+      </w:r>
+    </w:p>
+    <w:p>
+      <w:r>
+        <w:t xml:space="preserve">  has_many :posts</w:t>
+      </w:r>
+    </w:p>
+    <w:p>
+      <w:r>
+        <w:t xml:space="preserve">  has_many :messages, through: :posts</w:t>
       </w:r>
     </w:p>
     <w:p>
@@ -996,23 +829,13 @@
     </w:p>
     <w:p>
       <w:r>
-        <w:t xml:space="preserve">  belongs_</w:t>
-      </w:r>
-      <w:proofErr w:type="gramStart"/>
-      <w:r>
-        <w:t>to :user</w:t>
-      </w:r>
-      <w:proofErr w:type="gramEnd"/>
-    </w:p>
-    <w:p>
-      <w:r>
-        <w:t xml:space="preserve">  belongs_</w:t>
-      </w:r>
-      <w:proofErr w:type="gramStart"/>
-      <w:r>
-        <w:t>to :blog</w:t>
-      </w:r>
-      <w:proofErr w:type="gramEnd"/>
+        <w:t xml:space="preserve">  belongs_to :user</w:t>
+      </w:r>
+    </w:p>
+    <w:p>
+      <w:r>
+        <w:t xml:space="preserve">  belongs_to :blog</w:t>
+      </w:r>
     </w:p>
     <w:p>
       <w:pPr>
@@ -1029,33 +852,18 @@
     </w:p>
     <w:p>
       <w:r>
-        <w:t xml:space="preserve">  belongs_</w:t>
-      </w:r>
-      <w:proofErr w:type="gramStart"/>
-      <w:r>
-        <w:t>to :user</w:t>
-      </w:r>
-      <w:proofErr w:type="gramEnd"/>
-    </w:p>
-    <w:p>
-      <w:r>
-        <w:t xml:space="preserve">  belongs_</w:t>
-      </w:r>
-      <w:proofErr w:type="gramStart"/>
-      <w:r>
-        <w:t>to :blog</w:t>
-      </w:r>
-      <w:proofErr w:type="gramEnd"/>
-    </w:p>
-    <w:p>
-      <w:r>
-        <w:t xml:space="preserve">  has_</w:t>
-      </w:r>
-      <w:proofErr w:type="gramStart"/>
-      <w:r>
-        <w:t>many :messages</w:t>
-      </w:r>
-      <w:proofErr w:type="gramEnd"/>
+        <w:t xml:space="preserve">  belongs_to :user</w:t>
+      </w:r>
+    </w:p>
+    <w:p>
+      <w:r>
+        <w:t xml:space="preserve">  belongs_to :blog</w:t>
+      </w:r>
+    </w:p>
+    <w:p>
+      <w:r>
+        <w:t xml:space="preserve">  has_many :messages</w:t>
+      </w:r>
     </w:p>
     <w:p>
       <w:pPr>
@@ -1072,23 +880,13 @@
     </w:p>
     <w:p>
       <w:r>
-        <w:t xml:space="preserve">  belongs_</w:t>
-      </w:r>
-      <w:proofErr w:type="gramStart"/>
-      <w:r>
-        <w:t>to :post</w:t>
-      </w:r>
-      <w:proofErr w:type="gramEnd"/>
-    </w:p>
-    <w:p>
-      <w:r>
-        <w:t xml:space="preserve">  belongs_</w:t>
-      </w:r>
-      <w:proofErr w:type="gramStart"/>
-      <w:r>
-        <w:t>to :user</w:t>
-      </w:r>
-      <w:proofErr w:type="gramEnd"/>
+        <w:t xml:space="preserve">  belongs_to :post</w:t>
+      </w:r>
+    </w:p>
+    <w:p>
+      <w:r>
+        <w:t xml:space="preserve">  belongs_to :user</w:t>
+      </w:r>
     </w:p>
     <w:p>
       <w:pPr>
@@ -1099,15 +897,7 @@
         </w:numPr>
       </w:pPr>
       <w:r>
-        <w:t>As noted in the things to remember section at the top, writing the has_many, through: makes the queries much easier. Also, putting “has_</w:t>
-      </w:r>
-      <w:proofErr w:type="gramStart"/>
-      <w:r>
-        <w:t>many :messages</w:t>
-      </w:r>
-      <w:proofErr w:type="gramEnd"/>
-      <w:r>
-        <w:t xml:space="preserve">, through: :posts” in the blog model allows me to do things like </w:t>
+        <w:t xml:space="preserve">As noted in the things to remember section at the top, writing the has_many, through: makes the queries much easier. Also, putting “has_many :messages, through: :posts” in the blog model allows me to do things like </w:t>
       </w:r>
       <w:r>
         <w:rPr>
@@ -1132,7 +922,14 @@
           <w:b/>
           <w:u w:val="single"/>
         </w:rPr>
-        <w:t>LAST EXAMPLE:</w:t>
+        <w:t xml:space="preserve">SECOND </w:t>
+      </w:r>
+      <w:r>
+        <w:rPr>
+          <w:b/>
+          <w:u w:val="single"/>
+        </w:rPr>
+        <w:t>EXAMPLE:</w:t>
       </w:r>
       <w:r>
         <w:t xml:space="preserve"> In the belt_review_events app in full rails, I have a User, Event, and Roster model. A user can create many events, but an event can only be owned by a single user. However, one user can attend many events and likewise, one event can have many users attending it</w:t>
@@ -1141,15 +938,7 @@
         <w:t>, rosters is their intermediary table</w:t>
       </w:r>
       <w:r>
-        <w:t>. So, this creates the issue of, in the User model, it would have “has_</w:t>
-      </w:r>
-      <w:proofErr w:type="gramStart"/>
-      <w:r>
-        <w:t>many :events</w:t>
-      </w:r>
-      <w:proofErr w:type="gramEnd"/>
-      <w:r>
-        <w:t>” twice, even though one would also have “through :rosters”, so this is where “source:” comes into play, you have to refer to one of them differently so that rails will know exactly what you mean in your queries.</w:t>
+        <w:t>. So, this creates the issue of, in the User model, it would have “has_many :events” twice, even though one would also have “through :rosters”, so this is where “source:” comes into play, you have to refer to one of them differently so that rails will know exactly what you mean in your queries.</w:t>
       </w:r>
       <w:r>
         <w:t xml:space="preserve"> This is what those three models look like</w:t>
@@ -1170,41 +959,17 @@
     </w:p>
     <w:p>
       <w:r>
-        <w:t xml:space="preserve">  has_</w:t>
-      </w:r>
-      <w:proofErr w:type="gramStart"/>
-      <w:r>
-        <w:t>many :events</w:t>
-      </w:r>
-      <w:proofErr w:type="gramEnd"/>
-      <w:r>
-        <w:t xml:space="preserve"> </w:t>
-      </w:r>
-    </w:p>
-    <w:p>
-      <w:r>
-        <w:t xml:space="preserve">  has_</w:t>
-      </w:r>
-      <w:proofErr w:type="gramStart"/>
-      <w:r>
-        <w:t>many :rosters</w:t>
-      </w:r>
-      <w:proofErr w:type="gramEnd"/>
-      <w:r>
-        <w:t xml:space="preserve"> </w:t>
-      </w:r>
-    </w:p>
-    <w:p>
-      <w:r>
-        <w:t xml:space="preserve">  has_</w:t>
-      </w:r>
-      <w:proofErr w:type="gramStart"/>
-      <w:r>
-        <w:t>many :attending</w:t>
-      </w:r>
-      <w:proofErr w:type="gramEnd"/>
-      <w:r>
-        <w:t xml:space="preserve">_events, through: :rosters, source: :event </w:t>
+        <w:t xml:space="preserve">  has_many :events </w:t>
+      </w:r>
+    </w:p>
+    <w:p>
+      <w:r>
+        <w:t xml:space="preserve">  has_many :rosters </w:t>
+      </w:r>
+    </w:p>
+    <w:p>
+      <w:r>
+        <w:t xml:space="preserve">  has_many :attending_events, through: :rosters, source: :event </w:t>
       </w:r>
     </w:p>
     <w:p>
@@ -1222,23 +987,13 @@
     </w:p>
     <w:p>
       <w:r>
-        <w:t xml:space="preserve">  belongs_</w:t>
-      </w:r>
-      <w:proofErr w:type="gramStart"/>
-      <w:r>
-        <w:t>to :user</w:t>
-      </w:r>
-      <w:proofErr w:type="gramEnd"/>
-    </w:p>
-    <w:p>
-      <w:r>
-        <w:t xml:space="preserve">  belongs_</w:t>
-      </w:r>
-      <w:proofErr w:type="gramStart"/>
-      <w:r>
-        <w:t>to :event</w:t>
-      </w:r>
-      <w:proofErr w:type="gramEnd"/>
+        <w:t xml:space="preserve">  belongs_to :user</w:t>
+      </w:r>
+    </w:p>
+    <w:p>
+      <w:r>
+        <w:t xml:space="preserve">  belongs_to :event</w:t>
+      </w:r>
     </w:p>
     <w:p>
       <w:pPr>
@@ -1255,41 +1010,17 @@
     </w:p>
     <w:p>
       <w:r>
-        <w:t xml:space="preserve">  belongs_</w:t>
-      </w:r>
-      <w:proofErr w:type="gramStart"/>
-      <w:r>
-        <w:t>to :user</w:t>
-      </w:r>
-      <w:proofErr w:type="gramEnd"/>
-      <w:r>
-        <w:t xml:space="preserve"> </w:t>
-      </w:r>
-    </w:p>
-    <w:p>
-      <w:r>
-        <w:t xml:space="preserve">  has_</w:t>
-      </w:r>
-      <w:proofErr w:type="gramStart"/>
-      <w:r>
-        <w:t>many :rosters</w:t>
-      </w:r>
-      <w:proofErr w:type="gramEnd"/>
-      <w:r>
-        <w:t xml:space="preserve"> </w:t>
-      </w:r>
-    </w:p>
-    <w:p>
-      <w:r>
-        <w:t xml:space="preserve">  has_</w:t>
-      </w:r>
-      <w:proofErr w:type="gramStart"/>
-      <w:r>
-        <w:t>many :attending</w:t>
-      </w:r>
-      <w:proofErr w:type="gramEnd"/>
-      <w:r>
-        <w:t>_users, through: :rosters, source: :user</w:t>
+        <w:t xml:space="preserve">  belongs_to :user </w:t>
+      </w:r>
+    </w:p>
+    <w:p>
+      <w:r>
+        <w:t xml:space="preserve">  has_many :rosters </w:t>
+      </w:r>
+    </w:p>
+    <w:p>
+      <w:r>
+        <w:t xml:space="preserve">  has_many :attending_users, through: :rosters, source: :user</w:t>
       </w:r>
     </w:p>
     <w:p>
@@ -1301,24 +1032,14 @@
         </w:numPr>
       </w:pPr>
       <w:r>
-        <w:t xml:space="preserve">By looking at the through and source lines above, rails </w:t>
-      </w:r>
-      <w:proofErr w:type="gramStart"/>
-      <w:r>
-        <w:t>knows</w:t>
-      </w:r>
-      <w:proofErr w:type="gramEnd"/>
-      <w:r>
-        <w:t xml:space="preserve"> what you mean in your queries. So, going by what I have above, if I wanted to get all of the events created by the first user, I would type: </w:t>
-      </w:r>
-      <w:proofErr w:type="gramStart"/>
+        <w:t xml:space="preserve">By looking at the through and source lines above, rails knows what you mean in your queries. So, going by what I have above, if I wanted to get all of the events created by the first user, I would type: </w:t>
+      </w:r>
       <w:r>
         <w:rPr>
           <w:b/>
         </w:rPr>
         <w:t>User.first.events</w:t>
       </w:r>
-      <w:proofErr w:type="gramEnd"/>
       <w:r>
         <w:t xml:space="preserve">, but if I wanted to actually see what events the first user is going to/attending, I would type: </w:t>
       </w:r>
@@ -1327,26 +1048,6 @@
           <w:b/>
         </w:rPr>
         <w:t>User.first.attending_events</w:t>
-      </w:r>
-    </w:p>
-    <w:p/>
-    <w:p/>
-    <w:p>
-      <w:pPr>
-        <w:jc w:val="center"/>
-        <w:rPr>
-          <w:b/>
-          <w:sz w:val="44"/>
-          <w:u w:val="single"/>
-        </w:rPr>
-      </w:pPr>
-      <w:r>
-        <w:rPr>
-          <w:b/>
-          <w:sz w:val="44"/>
-          <w:u w:val="single"/>
-        </w:rPr>
-        <w:t>VALIDATIONS</w:t>
       </w:r>
     </w:p>
     <w:p>
@@ -1358,7 +1059,232 @@
         </w:numPr>
       </w:pPr>
       <w:r>
-        <w:t>Any validations or changes you make to models take effect when saved, but if you’re in the rails console then you need to exit and re-enter the console for the effects to take place.</w:t>
+        <w:rPr>
+          <w:b/>
+          <w:u w:val="single"/>
+        </w:rPr>
+        <w:t>BELONGS_TO EXAMPLE</w:t>
+      </w:r>
+      <w:r>
+        <w:rPr>
+          <w:b/>
+        </w:rPr>
+        <w:t>:</w:t>
+      </w:r>
+      <w:r>
+        <w:t xml:space="preserve"> It is important to note that the different type so relationships often use different options. For example, “belongs_to” doesn’t support “through:” like has_many does. For example, if I have a User model and an Invitation model, basically the User model has a many to many relationship with itself</w:t>
+      </w:r>
+      <w:r>
+        <w:t>. It also has a many to many relationship with itself through network, so for the has_many on the User model, I can use through:, but on the invitation and network model, which both use “belongs_to”, I have to use something different, see below</w:t>
+      </w:r>
+    </w:p>
+    <w:p>
+      <w:pPr>
+        <w:rPr>
+          <w:b/>
+        </w:rPr>
+      </w:pPr>
+      <w:r>
+        <w:rPr>
+          <w:b/>
+        </w:rPr>
+        <w:t>User Model:</w:t>
+      </w:r>
+    </w:p>
+    <w:p>
+      <w:r>
+        <w:t xml:space="preserve">  has_many :networks</w:t>
+      </w:r>
+    </w:p>
+    <w:p>
+      <w:r>
+        <w:t xml:space="preserve">  has_many :associates, through: :networks</w:t>
+      </w:r>
+    </w:p>
+    <w:p>
+      <w:r>
+        <w:t xml:space="preserve">  has_many :invitations, foreign_key: 'reciever_id' </w:t>
+      </w:r>
+    </w:p>
+    <w:p>
+      <w:r>
+        <w:t xml:space="preserve">  has_many :senders, through: :invitations</w:t>
+      </w:r>
+    </w:p>
+    <w:p>
+      <w:pPr>
+        <w:rPr>
+          <w:b/>
+        </w:rPr>
+      </w:pPr>
+      <w:r>
+        <w:rPr>
+          <w:b/>
+        </w:rPr>
+        <w:t>Invitation Model:</w:t>
+      </w:r>
+    </w:p>
+    <w:p>
+      <w:r>
+        <w:t xml:space="preserve">  belongs_to :reciever, </w:t>
+      </w:r>
+      <w:r>
+        <w:t>class_name: 'User'</w:t>
+      </w:r>
+    </w:p>
+    <w:p>
+      <w:r>
+        <w:t xml:space="preserve">  belongs_to :sender, :class_name =&gt; 'User'</w:t>
+      </w:r>
+    </w:p>
+    <w:p>
+      <w:pPr>
+        <w:rPr>
+          <w:b/>
+          <w:color w:val="000000" w:themeColor="text1"/>
+        </w:rPr>
+      </w:pPr>
+      <w:r>
+        <w:rPr>
+          <w:b/>
+        </w:rPr>
+        <w:t>Network Model:</w:t>
+      </w:r>
+    </w:p>
+    <w:p>
+      <w:pPr>
+        <w:rPr>
+          <w:color w:val="000000" w:themeColor="text1"/>
+        </w:rPr>
+      </w:pPr>
+      <w:r>
+        <w:rPr>
+          <w:color w:val="000000" w:themeColor="text1"/>
+        </w:rPr>
+        <w:t xml:space="preserve">  belongs_to :user</w:t>
+      </w:r>
+    </w:p>
+    <w:p>
+      <w:pPr>
+        <w:rPr>
+          <w:color w:val="000000" w:themeColor="text1"/>
+        </w:rPr>
+      </w:pPr>
+      <w:r>
+        <w:rPr>
+          <w:color w:val="000000" w:themeColor="text1"/>
+        </w:rPr>
+        <w:t xml:space="preserve">  belongs_to :associate, :class_name =&gt; 'User'</w:t>
+      </w:r>
+    </w:p>
+    <w:p>
+      <w:pPr>
+        <w:pStyle w:val="ListParagraph"/>
+        <w:numPr>
+          <w:ilvl w:val="0"/>
+          <w:numId w:val="12"/>
+        </w:numPr>
+      </w:pPr>
+      <w:r>
+        <w:rPr>
+          <w:b/>
+          <w:u w:val="single"/>
+        </w:rPr>
+        <w:t>IMPORTANT NOTES FOR ABOVE MODELS:</w:t>
+      </w:r>
+      <w:r>
+        <w:t xml:space="preserve"> </w:t>
+      </w:r>
+      <w:r>
+        <w:rPr>
+          <w:b/>
+        </w:rPr>
+        <w:t xml:space="preserve">FIRST POINT - </w:t>
+      </w:r>
+      <w:r>
+        <w:t>For the above example, notice first how I use “foreign_key”</w:t>
+      </w:r>
+      <w:r>
+        <w:t xml:space="preserve"> in the User model</w:t>
+      </w:r>
+      <w:r>
+        <w:t xml:space="preserve">. When I created the Invitation model, I created a sender_id and receiver_id, even though both refer to the User model, since I couldn’t have two user_id columns, I just named them like this to be simpler to understand which is which. therefore, I need to put “foreign_key: key_name” in the User model so Rails knows </w:t>
+      </w:r>
+      <w:r>
+        <w:t>which foreign key column I am referring to</w:t>
+      </w:r>
+      <w:r>
+        <w:t xml:space="preserve">. Without it, if I typed: </w:t>
+      </w:r>
+      <w:r>
+        <w:rPr>
+          <w:b/>
+        </w:rPr>
+        <w:t>User.first.invitations</w:t>
+      </w:r>
+      <w:r>
+        <w:t xml:space="preserve">, the rails console errors out and said that it couldn’t find a “user_id” column in the Invitation Model. Using “foreign_key” tells rails which column that has_many aspect of User it is attached to or which column I am referring to. </w:t>
+      </w:r>
+      <w:r>
+        <w:t xml:space="preserve">HOWEVER, this isn’t necessary when whatever I name the has_many is the same name as the actual foreign_key. Look at “has_many :senders”, I don’t need to use the foreign_key because that column in the Invitation model is actually called “sender_id”. Since I named the has_many the same as the foreign key, I don’t need to specify which foreign key I am referring to. </w:t>
+      </w:r>
+      <w:r>
+        <w:rPr>
+          <w:b/>
+        </w:rPr>
+        <w:t>SECOND POINT</w:t>
+      </w:r>
+      <w:r>
+        <w:t xml:space="preserve"> - Notice how I use “class_name</w:t>
+      </w:r>
+      <w:r>
+        <w:t xml:space="preserve">:” (either format works, colon before or after). I do this because the actual columns are named “sender_id” and “receiver_id”, so rails doesn’t know that they are supposed to be fore the User model, neither are named “user_id”. This tells rails that those foreign keys </w:t>
+      </w:r>
+      <w:r>
+        <w:t>are named differently but are actually “user_id” or are for the User model.</w:t>
+      </w:r>
+      <w:r>
+        <w:t xml:space="preserve"> It’s basically the same as saying for the User model “has_many :</w:t>
+      </w:r>
+      <w:r>
+        <w:t>colleagues</w:t>
+      </w:r>
+      <w:r>
+        <w:t xml:space="preserve">, through: :networks, source: </w:t>
+      </w:r>
+      <w:r>
+        <w:t>:associates”, since the actual column is “associate_id”</w:t>
+      </w:r>
+      <w:r>
+        <w:t xml:space="preserve">. </w:t>
+      </w:r>
+      <w:r>
+        <w:t>Both source and class_name specify the foreign key column</w:t>
+      </w:r>
+      <w:r>
+        <w:t>.</w:t>
+      </w:r>
+      <w:bookmarkStart w:id="0" w:name="_GoBack"/>
+      <w:bookmarkEnd w:id="0"/>
+    </w:p>
+    <w:p/>
+    <w:p/>
+    <w:p>
+      <w:pPr>
+        <w:jc w:val="center"/>
+        <w:rPr>
+          <w:b/>
+          <w:sz w:val="44"/>
+          <w:u w:val="single"/>
+        </w:rPr>
+      </w:pPr>
+      <w:r>
+        <w:rPr>
+          <w:b/>
+          <w:sz w:val="44"/>
+          <w:u w:val="single"/>
+        </w:rPr>
+        <w:t>VALIDATIONS</w:t>
       </w:r>
     </w:p>
     <w:p>
@@ -1370,13 +1296,7 @@
         </w:numPr>
       </w:pPr>
       <w:r>
-        <w:t>Typically google the validations you need</w:t>
-      </w:r>
-      <w:r>
-        <w:t>, or see the links at the top of the page</w:t>
-      </w:r>
-      <w:r>
-        <w:t>, especially more specific or unusual ones.</w:t>
+        <w:t>Any validations or changes you make to models take effect when saved, but if you’re in the rails console then you need to exit and re-enter the console for the effects to take place.</w:t>
       </w:r>
     </w:p>
     <w:p>
@@ -1388,402 +1308,13 @@
         </w:numPr>
       </w:pPr>
       <w:r>
-        <w:t>Here is a list of your basic validations:</w:t>
-      </w:r>
-    </w:p>
-    <w:p>
-      <w:pPr>
-        <w:spacing w:line="276" w:lineRule="auto"/>
-        <w:contextualSpacing/>
-        <w:rPr>
-          <w:rFonts w:eastAsia="Times New Roman" w:cs="Times New Roman"/>
-          <w:color w:val="505050"/>
-          <w:szCs w:val="21"/>
-        </w:rPr>
-      </w:pPr>
-      <w:proofErr w:type="gramStart"/>
-      <w:r>
-        <w:rPr>
-          <w:rFonts w:eastAsia="Times New Roman" w:cs="Times New Roman"/>
-          <w:b/>
-          <w:bCs/>
-          <w:color w:val="505050"/>
-          <w:szCs w:val="21"/>
-        </w:rPr>
-        <w:t>:length</w:t>
-      </w:r>
-      <w:proofErr w:type="gramEnd"/>
-      <w:r>
-        <w:rPr>
-          <w:rFonts w:eastAsia="Times New Roman" w:cs="Times New Roman"/>
-          <w:b/>
-          <w:bCs/>
-          <w:color w:val="505050"/>
-          <w:szCs w:val="21"/>
-        </w:rPr>
-        <w:t> </w:t>
-      </w:r>
-      <w:r>
-        <w:rPr>
-          <w:rFonts w:eastAsia="Times New Roman" w:cs="Times New Roman"/>
-          <w:color w:val="505050"/>
-          <w:szCs w:val="21"/>
-        </w:rPr>
-        <w:t>- validates the length of an attribute's value</w:t>
-      </w:r>
-    </w:p>
-    <w:p>
-      <w:pPr>
-        <w:spacing w:line="276" w:lineRule="auto"/>
-        <w:contextualSpacing/>
-        <w:rPr>
-          <w:rFonts w:eastAsia="Times New Roman" w:cs="Times New Roman"/>
-          <w:color w:val="505050"/>
-          <w:szCs w:val="21"/>
-        </w:rPr>
-      </w:pPr>
-      <w:r>
-        <w:rPr>
-          <w:rFonts w:eastAsia="Times New Roman" w:cs="Times New Roman"/>
-          <w:color w:val="505050"/>
-          <w:szCs w:val="21"/>
-        </w:rPr>
-        <w:tab/>
-      </w:r>
-      <w:proofErr w:type="gramStart"/>
-      <w:r>
-        <w:rPr>
-          <w:rFonts w:eastAsia="Times New Roman" w:cs="Times New Roman"/>
-          <w:color w:val="505050"/>
-          <w:szCs w:val="21"/>
-        </w:rPr>
-        <w:t>:minimum</w:t>
-      </w:r>
-      <w:proofErr w:type="gramEnd"/>
-      <w:r>
-        <w:rPr>
-          <w:rFonts w:eastAsia="Times New Roman" w:cs="Times New Roman"/>
-          <w:color w:val="505050"/>
-          <w:szCs w:val="21"/>
-        </w:rPr>
-        <w:t>, :maximum, :in, :is</w:t>
-      </w:r>
-    </w:p>
-    <w:p>
-      <w:pPr>
-        <w:spacing w:line="276" w:lineRule="auto"/>
-        <w:contextualSpacing/>
-        <w:rPr>
-          <w:rFonts w:eastAsia="Times New Roman" w:cs="Times New Roman"/>
-          <w:color w:val="505050"/>
-          <w:szCs w:val="21"/>
-        </w:rPr>
-      </w:pPr>
-      <w:proofErr w:type="gramStart"/>
-      <w:r>
-        <w:rPr>
-          <w:rFonts w:eastAsia="Times New Roman" w:cs="Times New Roman"/>
-          <w:b/>
-          <w:bCs/>
-          <w:color w:val="505050"/>
-          <w:szCs w:val="21"/>
-        </w:rPr>
-        <w:t>:numericality</w:t>
-      </w:r>
-      <w:proofErr w:type="gramEnd"/>
-      <w:r>
-        <w:rPr>
-          <w:rFonts w:eastAsia="Times New Roman" w:cs="Times New Roman"/>
-          <w:b/>
-          <w:bCs/>
-          <w:color w:val="505050"/>
-          <w:szCs w:val="21"/>
-        </w:rPr>
-        <w:t xml:space="preserve"> - </w:t>
-      </w:r>
-      <w:r>
-        <w:rPr>
-          <w:rFonts w:eastAsia="Times New Roman" w:cs="Times New Roman"/>
-          <w:color w:val="505050"/>
-          <w:szCs w:val="21"/>
-        </w:rPr>
-        <w:t>validates whether an attribute is a numeric value</w:t>
-      </w:r>
-    </w:p>
-    <w:p>
-      <w:pPr>
-        <w:spacing w:line="276" w:lineRule="auto"/>
-        <w:contextualSpacing/>
-        <w:rPr>
-          <w:rFonts w:eastAsia="Times New Roman" w:cs="Times New Roman"/>
-          <w:color w:val="505050"/>
-          <w:szCs w:val="21"/>
-        </w:rPr>
-      </w:pPr>
-      <w:r>
-        <w:rPr>
-          <w:rFonts w:eastAsia="Times New Roman" w:cs="Times New Roman"/>
-          <w:b/>
-          <w:bCs/>
-          <w:color w:val="505050"/>
-          <w:szCs w:val="21"/>
-        </w:rPr>
-        <w:tab/>
-      </w:r>
-      <w:proofErr w:type="gramStart"/>
-      <w:r>
-        <w:rPr>
-          <w:rFonts w:eastAsia="Times New Roman" w:cs="Times New Roman"/>
-          <w:b/>
-          <w:bCs/>
-          <w:color w:val="505050"/>
-          <w:szCs w:val="21"/>
-        </w:rPr>
-        <w:t>:</w:t>
-      </w:r>
-      <w:r>
-        <w:rPr>
-          <w:rFonts w:eastAsia="Times New Roman" w:cs="Times New Roman"/>
-          <w:color w:val="505050"/>
-          <w:szCs w:val="21"/>
-        </w:rPr>
-        <w:t> :odd</w:t>
-      </w:r>
-      <w:proofErr w:type="gramEnd"/>
-      <w:r>
-        <w:rPr>
-          <w:rFonts w:eastAsia="Times New Roman" w:cs="Times New Roman"/>
-          <w:color w:val="505050"/>
-          <w:szCs w:val="21"/>
-        </w:rPr>
-        <w:t>, :even, and many others</w:t>
-      </w:r>
-    </w:p>
-    <w:p>
-      <w:pPr>
-        <w:spacing w:line="276" w:lineRule="auto"/>
-        <w:contextualSpacing/>
-        <w:rPr>
-          <w:rFonts w:eastAsia="Times New Roman" w:cs="Times New Roman"/>
-          <w:color w:val="505050"/>
-          <w:szCs w:val="21"/>
-        </w:rPr>
-      </w:pPr>
-      <w:proofErr w:type="gramStart"/>
-      <w:r>
-        <w:rPr>
-          <w:rFonts w:eastAsia="Times New Roman" w:cs="Times New Roman"/>
-          <w:b/>
-          <w:bCs/>
-          <w:color w:val="505050"/>
-          <w:szCs w:val="21"/>
-        </w:rPr>
-        <w:t>:presence</w:t>
-      </w:r>
-      <w:proofErr w:type="gramEnd"/>
-      <w:r>
-        <w:rPr>
-          <w:rFonts w:eastAsia="Times New Roman" w:cs="Times New Roman"/>
-          <w:b/>
-          <w:bCs/>
-          <w:color w:val="505050"/>
-          <w:szCs w:val="21"/>
-        </w:rPr>
-        <w:t xml:space="preserve"> - </w:t>
-      </w:r>
-      <w:r>
-        <w:rPr>
-          <w:rFonts w:eastAsia="Times New Roman" w:cs="Times New Roman"/>
-          <w:color w:val="505050"/>
-          <w:szCs w:val="21"/>
-        </w:rPr>
-        <w:t>validates that the specified attributes are not empty</w:t>
-      </w:r>
-    </w:p>
-    <w:p>
-      <w:pPr>
-        <w:spacing w:line="276" w:lineRule="auto"/>
-        <w:contextualSpacing/>
-        <w:rPr>
-          <w:rFonts w:eastAsia="Times New Roman" w:cs="Times New Roman"/>
-          <w:color w:val="505050"/>
-          <w:szCs w:val="21"/>
-        </w:rPr>
-      </w:pPr>
-      <w:proofErr w:type="gramStart"/>
-      <w:r>
-        <w:rPr>
-          <w:rFonts w:eastAsia="Times New Roman" w:cs="Times New Roman"/>
-          <w:b/>
-          <w:bCs/>
-          <w:color w:val="505050"/>
-          <w:szCs w:val="21"/>
-        </w:rPr>
-        <w:t>:uniqueness</w:t>
-      </w:r>
-      <w:proofErr w:type="gramEnd"/>
-      <w:r>
-        <w:rPr>
-          <w:rFonts w:eastAsia="Times New Roman" w:cs="Times New Roman"/>
-          <w:color w:val="505050"/>
-          <w:szCs w:val="21"/>
-        </w:rPr>
-        <w:t xml:space="preserve"> - validates whether the value is unique in the corresponding database table. NOTE: </w:t>
-      </w:r>
-      <w:r>
-        <w:rPr>
-          <w:rFonts w:eastAsia="Times New Roman" w:cs="Times New Roman"/>
-          <w:color w:val="505050"/>
-          <w:szCs w:val="21"/>
-        </w:rPr>
-        <w:tab/>
-      </w:r>
-      <w:r>
-        <w:rPr>
-          <w:rFonts w:eastAsia="Times New Roman" w:cs="Times New Roman"/>
-          <w:color w:val="505050"/>
-          <w:szCs w:val="21"/>
-        </w:rPr>
-        <w:t>always create a unique index in the database too.</w:t>
-      </w:r>
-    </w:p>
-    <w:p>
-      <w:pPr>
-        <w:spacing w:line="276" w:lineRule="auto"/>
-        <w:contextualSpacing/>
-        <w:rPr>
-          <w:rFonts w:eastAsia="Times New Roman" w:cs="Times New Roman"/>
-          <w:color w:val="505050"/>
-          <w:szCs w:val="21"/>
-        </w:rPr>
-      </w:pPr>
-      <w:proofErr w:type="gramStart"/>
-      <w:r>
-        <w:rPr>
-          <w:rFonts w:eastAsia="Times New Roman" w:cs="Times New Roman"/>
-          <w:b/>
-          <w:bCs/>
-          <w:color w:val="505050"/>
-          <w:szCs w:val="21"/>
-        </w:rPr>
-        <w:t>:confirmation</w:t>
-      </w:r>
-      <w:proofErr w:type="gramEnd"/>
-      <w:r>
-        <w:rPr>
-          <w:rFonts w:eastAsia="Times New Roman" w:cs="Times New Roman"/>
-          <w:color w:val="505050"/>
-          <w:szCs w:val="21"/>
-        </w:rPr>
-        <w:t xml:space="preserve"> - use this when you have two text fields that should receive exactly the same </w:t>
-      </w:r>
-      <w:r>
-        <w:rPr>
-          <w:rFonts w:eastAsia="Times New Roman" w:cs="Times New Roman"/>
-          <w:color w:val="505050"/>
-          <w:szCs w:val="21"/>
-        </w:rPr>
-        <w:tab/>
-      </w:r>
-      <w:r>
-        <w:rPr>
-          <w:rFonts w:eastAsia="Times New Roman" w:cs="Times New Roman"/>
-          <w:color w:val="505050"/>
-          <w:szCs w:val="21"/>
-        </w:rPr>
-        <w:t>content; assumes the second field name has "_confirmation" appended</w:t>
-      </w:r>
-    </w:p>
-    <w:p>
-      <w:pPr>
-        <w:spacing w:line="276" w:lineRule="auto"/>
-        <w:contextualSpacing/>
-        <w:rPr>
-          <w:rFonts w:eastAsia="Times New Roman" w:cs="Times New Roman"/>
-          <w:color w:val="505050"/>
-          <w:szCs w:val="21"/>
-        </w:rPr>
-      </w:pPr>
-      <w:r>
-        <w:rPr>
-          <w:rFonts w:eastAsia="Times New Roman" w:cs="Times New Roman"/>
-          <w:b/>
-          <w:bCs/>
-          <w:color w:val="505050"/>
-          <w:szCs w:val="21"/>
-        </w:rPr>
-        <w:t>validates_associated</w:t>
-      </w:r>
-      <w:r>
-        <w:rPr>
-          <w:rFonts w:eastAsia="Times New Roman" w:cs="Times New Roman"/>
-          <w:color w:val="505050"/>
-          <w:szCs w:val="21"/>
-        </w:rPr>
-        <w:t xml:space="preserve"> - use this when your model has associations with other models and they </w:t>
-      </w:r>
-      <w:r>
-        <w:rPr>
-          <w:rFonts w:eastAsia="Times New Roman" w:cs="Times New Roman"/>
-          <w:color w:val="505050"/>
-          <w:szCs w:val="21"/>
-        </w:rPr>
-        <w:tab/>
-      </w:r>
-      <w:r>
-        <w:rPr>
-          <w:rFonts w:eastAsia="Times New Roman" w:cs="Times New Roman"/>
-          <w:color w:val="505050"/>
-          <w:szCs w:val="21"/>
-        </w:rPr>
-        <w:t>also need to be validated</w:t>
-      </w:r>
-    </w:p>
-    <w:p>
-      <w:pPr>
-        <w:spacing w:line="276" w:lineRule="auto"/>
-        <w:contextualSpacing/>
-        <w:rPr>
-          <w:rFonts w:eastAsia="Times New Roman" w:cs="Times New Roman"/>
-          <w:color w:val="505050"/>
-          <w:szCs w:val="21"/>
-        </w:rPr>
-      </w:pPr>
-      <w:proofErr w:type="gramStart"/>
-      <w:r>
-        <w:rPr>
-          <w:rFonts w:eastAsia="Times New Roman" w:cs="Times New Roman"/>
-          <w:b/>
-          <w:bCs/>
-          <w:color w:val="505050"/>
-          <w:szCs w:val="21"/>
-        </w:rPr>
-        <w:t>:acceptance</w:t>
-      </w:r>
-      <w:proofErr w:type="gramEnd"/>
-      <w:r>
-        <w:rPr>
-          <w:rFonts w:eastAsia="Times New Roman" w:cs="Times New Roman"/>
-          <w:color w:val="505050"/>
-          <w:szCs w:val="21"/>
-        </w:rPr>
-        <w:t xml:space="preserve"> - validate whether a checkbox was checked when a form was submitted (usually </w:t>
-      </w:r>
-      <w:r>
-        <w:rPr>
-          <w:rFonts w:eastAsia="Times New Roman" w:cs="Times New Roman"/>
-          <w:color w:val="505050"/>
-          <w:szCs w:val="21"/>
-        </w:rPr>
-        <w:tab/>
-      </w:r>
-      <w:r>
-        <w:rPr>
-          <w:rFonts w:eastAsia="Times New Roman" w:cs="Times New Roman"/>
-          <w:color w:val="505050"/>
-          <w:szCs w:val="21"/>
-        </w:rPr>
-        <w:t>for 'terms and conditions')</w:t>
+        <w:t>Typically google the validations you need</w:t>
+      </w:r>
+      <w:r>
+        <w:t>, or see the links at the top of the page</w:t>
+      </w:r>
+      <w:r>
+        <w:t>, especially more specific or unusual ones.</w:t>
       </w:r>
     </w:p>
     <w:p>
@@ -1795,7 +1326,340 @@
         </w:numPr>
       </w:pPr>
       <w:r>
-        <w:t>You can chain validations together and they can be for more than column at the same time, you first type what validation it is, just validates, validates_confirmation_of, etc. followed by what columns it affects, and the validation at the end, assuming it isn’t at the beginning like validates_confirmation_of</w:t>
+        <w:t>Here is a list of your basic validations:</w:t>
+      </w:r>
+    </w:p>
+    <w:p>
+      <w:pPr>
+        <w:spacing w:line="276" w:lineRule="auto"/>
+        <w:contextualSpacing/>
+        <w:rPr>
+          <w:rFonts w:eastAsia="Times New Roman" w:cs="Times New Roman"/>
+          <w:color w:val="505050"/>
+          <w:szCs w:val="21"/>
+        </w:rPr>
+      </w:pPr>
+      <w:r>
+        <w:rPr>
+          <w:rFonts w:eastAsia="Times New Roman" w:cs="Times New Roman"/>
+          <w:b/>
+          <w:bCs/>
+          <w:color w:val="505050"/>
+          <w:szCs w:val="21"/>
+        </w:rPr>
+        <w:t>:length </w:t>
+      </w:r>
+      <w:r>
+        <w:rPr>
+          <w:rFonts w:eastAsia="Times New Roman" w:cs="Times New Roman"/>
+          <w:color w:val="505050"/>
+          <w:szCs w:val="21"/>
+        </w:rPr>
+        <w:t>- validates the length of an attribute's value</w:t>
+      </w:r>
+    </w:p>
+    <w:p>
+      <w:pPr>
+        <w:spacing w:line="276" w:lineRule="auto"/>
+        <w:contextualSpacing/>
+        <w:rPr>
+          <w:rFonts w:eastAsia="Times New Roman" w:cs="Times New Roman"/>
+          <w:color w:val="505050"/>
+          <w:szCs w:val="21"/>
+        </w:rPr>
+      </w:pPr>
+      <w:r>
+        <w:rPr>
+          <w:rFonts w:eastAsia="Times New Roman" w:cs="Times New Roman"/>
+          <w:color w:val="505050"/>
+          <w:szCs w:val="21"/>
+        </w:rPr>
+        <w:tab/>
+      </w:r>
+      <w:r>
+        <w:rPr>
+          <w:rFonts w:eastAsia="Times New Roman" w:cs="Times New Roman"/>
+          <w:color w:val="505050"/>
+          <w:szCs w:val="21"/>
+        </w:rPr>
+        <w:t>:minimum, :maximum, :in, :is</w:t>
+      </w:r>
+    </w:p>
+    <w:p>
+      <w:pPr>
+        <w:spacing w:line="276" w:lineRule="auto"/>
+        <w:contextualSpacing/>
+        <w:rPr>
+          <w:rFonts w:eastAsia="Times New Roman" w:cs="Times New Roman"/>
+          <w:color w:val="505050"/>
+          <w:szCs w:val="21"/>
+        </w:rPr>
+      </w:pPr>
+      <w:r>
+        <w:rPr>
+          <w:rFonts w:eastAsia="Times New Roman" w:cs="Times New Roman"/>
+          <w:b/>
+          <w:bCs/>
+          <w:color w:val="505050"/>
+          <w:szCs w:val="21"/>
+        </w:rPr>
+        <w:t>:numericality - </w:t>
+      </w:r>
+      <w:r>
+        <w:rPr>
+          <w:rFonts w:eastAsia="Times New Roman" w:cs="Times New Roman"/>
+          <w:color w:val="505050"/>
+          <w:szCs w:val="21"/>
+        </w:rPr>
+        <w:t>validates whether an attribute is a numeric value</w:t>
+      </w:r>
+    </w:p>
+    <w:p>
+      <w:pPr>
+        <w:spacing w:line="276" w:lineRule="auto"/>
+        <w:contextualSpacing/>
+        <w:rPr>
+          <w:rFonts w:eastAsia="Times New Roman" w:cs="Times New Roman"/>
+          <w:color w:val="505050"/>
+          <w:szCs w:val="21"/>
+        </w:rPr>
+      </w:pPr>
+      <w:r>
+        <w:rPr>
+          <w:rFonts w:eastAsia="Times New Roman" w:cs="Times New Roman"/>
+          <w:b/>
+          <w:bCs/>
+          <w:color w:val="505050"/>
+          <w:szCs w:val="21"/>
+        </w:rPr>
+        <w:tab/>
+      </w:r>
+      <w:r>
+        <w:rPr>
+          <w:rFonts w:eastAsia="Times New Roman" w:cs="Times New Roman"/>
+          <w:b/>
+          <w:bCs/>
+          <w:color w:val="505050"/>
+          <w:szCs w:val="21"/>
+        </w:rPr>
+        <w:t>:</w:t>
+      </w:r>
+      <w:r>
+        <w:rPr>
+          <w:rFonts w:eastAsia="Times New Roman" w:cs="Times New Roman"/>
+          <w:color w:val="505050"/>
+          <w:szCs w:val="21"/>
+        </w:rPr>
+        <w:t> :odd, :even, and many others</w:t>
+      </w:r>
+    </w:p>
+    <w:p>
+      <w:pPr>
+        <w:spacing w:line="276" w:lineRule="auto"/>
+        <w:contextualSpacing/>
+        <w:rPr>
+          <w:rFonts w:eastAsia="Times New Roman" w:cs="Times New Roman"/>
+          <w:color w:val="505050"/>
+          <w:szCs w:val="21"/>
+        </w:rPr>
+      </w:pPr>
+      <w:r>
+        <w:rPr>
+          <w:rFonts w:eastAsia="Times New Roman" w:cs="Times New Roman"/>
+          <w:b/>
+          <w:bCs/>
+          <w:color w:val="505050"/>
+          <w:szCs w:val="21"/>
+        </w:rPr>
+        <w:t>:presence - </w:t>
+      </w:r>
+      <w:r>
+        <w:rPr>
+          <w:rFonts w:eastAsia="Times New Roman" w:cs="Times New Roman"/>
+          <w:color w:val="505050"/>
+          <w:szCs w:val="21"/>
+        </w:rPr>
+        <w:t>validates that the specified attributes are not empty</w:t>
+      </w:r>
+    </w:p>
+    <w:p>
+      <w:pPr>
+        <w:spacing w:line="276" w:lineRule="auto"/>
+        <w:contextualSpacing/>
+        <w:rPr>
+          <w:rFonts w:eastAsia="Times New Roman" w:cs="Times New Roman"/>
+          <w:color w:val="505050"/>
+          <w:szCs w:val="21"/>
+        </w:rPr>
+      </w:pPr>
+      <w:r>
+        <w:rPr>
+          <w:rFonts w:eastAsia="Times New Roman" w:cs="Times New Roman"/>
+          <w:b/>
+          <w:bCs/>
+          <w:color w:val="505050"/>
+          <w:szCs w:val="21"/>
+        </w:rPr>
+        <w:t>:uniqueness</w:t>
+      </w:r>
+      <w:r>
+        <w:rPr>
+          <w:rFonts w:eastAsia="Times New Roman" w:cs="Times New Roman"/>
+          <w:color w:val="505050"/>
+          <w:szCs w:val="21"/>
+        </w:rPr>
+        <w:t xml:space="preserve"> - validates whether the value is unique in the corresponding database table. NOTE: </w:t>
+      </w:r>
+      <w:r>
+        <w:rPr>
+          <w:rFonts w:eastAsia="Times New Roman" w:cs="Times New Roman"/>
+          <w:color w:val="505050"/>
+          <w:szCs w:val="21"/>
+        </w:rPr>
+        <w:tab/>
+      </w:r>
+      <w:r>
+        <w:rPr>
+          <w:rFonts w:eastAsia="Times New Roman" w:cs="Times New Roman"/>
+          <w:color w:val="505050"/>
+          <w:szCs w:val="21"/>
+        </w:rPr>
+        <w:t>always create a unique index in the database too.</w:t>
+      </w:r>
+    </w:p>
+    <w:p>
+      <w:pPr>
+        <w:spacing w:line="276" w:lineRule="auto"/>
+        <w:contextualSpacing/>
+        <w:rPr>
+          <w:rFonts w:eastAsia="Times New Roman" w:cs="Times New Roman"/>
+          <w:color w:val="505050"/>
+          <w:szCs w:val="21"/>
+        </w:rPr>
+      </w:pPr>
+      <w:r>
+        <w:rPr>
+          <w:rFonts w:eastAsia="Times New Roman" w:cs="Times New Roman"/>
+          <w:b/>
+          <w:bCs/>
+          <w:color w:val="505050"/>
+          <w:szCs w:val="21"/>
+        </w:rPr>
+        <w:t>:confirmation</w:t>
+      </w:r>
+      <w:r>
+        <w:rPr>
+          <w:rFonts w:eastAsia="Times New Roman" w:cs="Times New Roman"/>
+          <w:color w:val="505050"/>
+          <w:szCs w:val="21"/>
+        </w:rPr>
+        <w:t xml:space="preserve"> - use this when you have two text fields that should receive exactly the same </w:t>
+      </w:r>
+      <w:r>
+        <w:rPr>
+          <w:rFonts w:eastAsia="Times New Roman" w:cs="Times New Roman"/>
+          <w:color w:val="505050"/>
+          <w:szCs w:val="21"/>
+        </w:rPr>
+        <w:tab/>
+      </w:r>
+      <w:r>
+        <w:rPr>
+          <w:rFonts w:eastAsia="Times New Roman" w:cs="Times New Roman"/>
+          <w:color w:val="505050"/>
+          <w:szCs w:val="21"/>
+        </w:rPr>
+        <w:t>content; assumes the second field name has "_confirmation" appended</w:t>
+      </w:r>
+    </w:p>
+    <w:p>
+      <w:pPr>
+        <w:spacing w:line="276" w:lineRule="auto"/>
+        <w:contextualSpacing/>
+        <w:rPr>
+          <w:rFonts w:eastAsia="Times New Roman" w:cs="Times New Roman"/>
+          <w:color w:val="505050"/>
+          <w:szCs w:val="21"/>
+        </w:rPr>
+      </w:pPr>
+      <w:r>
+        <w:rPr>
+          <w:rFonts w:eastAsia="Times New Roman" w:cs="Times New Roman"/>
+          <w:b/>
+          <w:bCs/>
+          <w:color w:val="505050"/>
+          <w:szCs w:val="21"/>
+        </w:rPr>
+        <w:t>validates_associated</w:t>
+      </w:r>
+      <w:r>
+        <w:rPr>
+          <w:rFonts w:eastAsia="Times New Roman" w:cs="Times New Roman"/>
+          <w:color w:val="505050"/>
+          <w:szCs w:val="21"/>
+        </w:rPr>
+        <w:t xml:space="preserve"> - use this when your model has associations with other models and they </w:t>
+      </w:r>
+      <w:r>
+        <w:rPr>
+          <w:rFonts w:eastAsia="Times New Roman" w:cs="Times New Roman"/>
+          <w:color w:val="505050"/>
+          <w:szCs w:val="21"/>
+        </w:rPr>
+        <w:tab/>
+      </w:r>
+      <w:r>
+        <w:rPr>
+          <w:rFonts w:eastAsia="Times New Roman" w:cs="Times New Roman"/>
+          <w:color w:val="505050"/>
+          <w:szCs w:val="21"/>
+        </w:rPr>
+        <w:t>also need to be validated</w:t>
+      </w:r>
+    </w:p>
+    <w:p>
+      <w:pPr>
+        <w:spacing w:line="276" w:lineRule="auto"/>
+        <w:contextualSpacing/>
+        <w:rPr>
+          <w:rFonts w:eastAsia="Times New Roman" w:cs="Times New Roman"/>
+          <w:color w:val="505050"/>
+          <w:szCs w:val="21"/>
+        </w:rPr>
+      </w:pPr>
+      <w:r>
+        <w:rPr>
+          <w:rFonts w:eastAsia="Times New Roman" w:cs="Times New Roman"/>
+          <w:b/>
+          <w:bCs/>
+          <w:color w:val="505050"/>
+          <w:szCs w:val="21"/>
+        </w:rPr>
+        <w:t>:acceptance</w:t>
+      </w:r>
+      <w:r>
+        <w:rPr>
+          <w:rFonts w:eastAsia="Times New Roman" w:cs="Times New Roman"/>
+          <w:color w:val="505050"/>
+          <w:szCs w:val="21"/>
+        </w:rPr>
+        <w:t xml:space="preserve"> - validate whether a checkbox was checked when a form was submitted (usually </w:t>
+      </w:r>
+      <w:r>
+        <w:rPr>
+          <w:rFonts w:eastAsia="Times New Roman" w:cs="Times New Roman"/>
+          <w:color w:val="505050"/>
+          <w:szCs w:val="21"/>
+        </w:rPr>
+        <w:tab/>
+      </w:r>
+      <w:r>
+        <w:rPr>
+          <w:rFonts w:eastAsia="Times New Roman" w:cs="Times New Roman"/>
+          <w:color w:val="505050"/>
+          <w:szCs w:val="21"/>
+        </w:rPr>
+        <w:t>for 'terms and conditions')</w:t>
       </w:r>
     </w:p>
     <w:p>
@@ -1807,6 +1671,18 @@
         </w:numPr>
       </w:pPr>
       <w:r>
+        <w:t>You can chain validations together and they can be for more than column at the same time, you first type what validation it is, just validates, validates_confirmation_of, etc. followed by what columns it affects, and the validation at the end, assuming it isn’t at the beginning like validates_confirmation_of</w:t>
+      </w:r>
+    </w:p>
+    <w:p>
+      <w:pPr>
+        <w:pStyle w:val="ListParagraph"/>
+        <w:numPr>
+          <w:ilvl w:val="0"/>
+          <w:numId w:val="7"/>
+        </w:numPr>
+      </w:pPr>
+      <w:r>
         <w:t>In the below example, I make first_name, last_name, and email all required upon creation and they all have to be at least 2 characters</w:t>
       </w:r>
       <w:r>
@@ -1819,21 +1695,7 @@
         <w:rPr>
           <w:b/>
         </w:rPr>
-        <w:t xml:space="preserve">{in: </w:t>
-      </w:r>
-      <w:proofErr w:type="gramStart"/>
-      <w:r>
-        <w:rPr>
-          <w:b/>
-        </w:rPr>
-        <w:t>2..</w:t>
-      </w:r>
-      <w:proofErr w:type="gramEnd"/>
-      <w:r>
-        <w:rPr>
-          <w:b/>
-        </w:rPr>
-        <w:t>20}</w:t>
+        <w:t>{in: 2..20}</w:t>
       </w:r>
       <w:r>
         <w:t xml:space="preserve"> or </w:t>
@@ -1864,27 +1726,13 @@
         <w:rPr>
           <w:b/>
         </w:rPr>
-        <w:t xml:space="preserve">  </w:t>
-      </w:r>
-      <w:proofErr w:type="gramStart"/>
-      <w:r>
-        <w:rPr>
-          <w:b/>
-        </w:rPr>
-        <w:t>validates :</w:t>
-      </w:r>
-      <w:r>
-        <w:rPr>
-          <w:b/>
-        </w:rPr>
-        <w:t>first</w:t>
-      </w:r>
-      <w:proofErr w:type="gramEnd"/>
-      <w:r>
-        <w:rPr>
-          <w:b/>
-        </w:rPr>
-        <w:t>_name, :last_name, :email</w:t>
+        <w:t xml:space="preserve">  validates :</w:t>
+      </w:r>
+      <w:r>
+        <w:rPr>
+          <w:b/>
+        </w:rPr>
+        <w:t>first_name, :last_name, :email</w:t>
       </w:r>
       <w:r>
         <w:rPr>
@@ -1909,21 +1757,7 @@
         <w:rPr>
           <w:b/>
         </w:rPr>
-        <w:t xml:space="preserve">  </w:t>
-      </w:r>
-      <w:proofErr w:type="gramStart"/>
-      <w:r>
-        <w:rPr>
-          <w:b/>
-        </w:rPr>
-        <w:t>validates :email</w:t>
-      </w:r>
-      <w:proofErr w:type="gramEnd"/>
-      <w:r>
-        <w:rPr>
-          <w:b/>
-        </w:rPr>
-        <w:t>, uniqueness: {case_sensitive: false}, format: {with: EMAIL_REGEX}</w:t>
+        <w:t xml:space="preserve">  validates :email, uniqueness: {case_sensitive: false}, format: {with: EMAIL_REGEX}</w:t>
       </w:r>
     </w:p>
     <w:p>
@@ -1976,21 +1810,7 @@
         <w:rPr>
           <w:b/>
         </w:rPr>
-        <w:t>validates_numericality_</w:t>
-      </w:r>
-      <w:proofErr w:type="gramStart"/>
-      <w:r>
-        <w:rPr>
-          <w:b/>
-        </w:rPr>
-        <w:t>of :amount</w:t>
-      </w:r>
-      <w:proofErr w:type="gramEnd"/>
-      <w:r>
-        <w:rPr>
-          <w:b/>
-        </w:rPr>
-        <w:t>, :on =&gt; :create</w:t>
+        <w:t>validates_numericality_of :amount, :on =&gt; :create</w:t>
       </w:r>
     </w:p>
     <w:p/>
@@ -2285,23 +2105,23 @@
           <w:b/>
           <w:color w:val="000000" w:themeColor="text1"/>
         </w:rPr>
-        <w:t xml:space="preserve">Class User &lt; </w:t>
-      </w:r>
-      <w:proofErr w:type="gramStart"/>
-      <w:r>
+        <w:t xml:space="preserve">Class User &lt; ActiveRecord::Base </w:t>
+      </w:r>
+    </w:p>
+    <w:p>
+      <w:pPr>
         <w:rPr>
           <w:b/>
           <w:color w:val="000000" w:themeColor="text1"/>
         </w:rPr>
-        <w:t>ActiveRecord::</w:t>
-      </w:r>
-      <w:proofErr w:type="gramEnd"/>
+      </w:pPr>
       <w:r>
         <w:rPr>
           <w:b/>
           <w:color w:val="000000" w:themeColor="text1"/>
         </w:rPr>
-        <w:t xml:space="preserve">Base </w:t>
+        <w:tab/>
+        <w:t>…..validations and relationships here……..</w:t>
       </w:r>
     </w:p>
     <w:p>
@@ -2317,54 +2137,7 @@
           <w:color w:val="000000" w:themeColor="text1"/>
         </w:rPr>
         <w:tab/>
-      </w:r>
-      <w:proofErr w:type="gramStart"/>
-      <w:r>
-        <w:rPr>
-          <w:b/>
-          <w:color w:val="000000" w:themeColor="text1"/>
-        </w:rPr>
-        <w:t>…..</w:t>
-      </w:r>
-      <w:proofErr w:type="gramEnd"/>
-      <w:r>
-        <w:rPr>
-          <w:b/>
-          <w:color w:val="000000" w:themeColor="text1"/>
-        </w:rPr>
-        <w:t>validations and relationships here……..</w:t>
-      </w:r>
-    </w:p>
-    <w:p>
-      <w:pPr>
-        <w:rPr>
-          <w:b/>
-          <w:color w:val="000000" w:themeColor="text1"/>
-        </w:rPr>
-      </w:pPr>
-      <w:r>
-        <w:rPr>
-          <w:b/>
-          <w:color w:val="000000" w:themeColor="text1"/>
-        </w:rPr>
-        <w:tab/>
-        <w:t>before_</w:t>
-      </w:r>
-      <w:proofErr w:type="gramStart"/>
-      <w:r>
-        <w:rPr>
-          <w:b/>
-          <w:color w:val="000000" w:themeColor="text1"/>
-        </w:rPr>
-        <w:t>destroy :delete</w:t>
-      </w:r>
-      <w:proofErr w:type="gramEnd"/>
-      <w:r>
-        <w:rPr>
-          <w:b/>
-          <w:color w:val="000000" w:themeColor="text1"/>
-        </w:rPr>
-        <w:t>_posts</w:t>
+        <w:t>before_destroy :delete_posts</w:t>
       </w:r>
     </w:p>
     <w:p>
@@ -2411,23 +2184,7 @@
           <w:color w:val="000000" w:themeColor="text1"/>
         </w:rPr>
         <w:tab/>
-        <w:t>User.find(self.id</w:t>
-      </w:r>
-      <w:proofErr w:type="gramStart"/>
-      <w:r>
-        <w:rPr>
-          <w:b/>
-          <w:color w:val="000000" w:themeColor="text1"/>
-        </w:rPr>
-        <w:t>).posts</w:t>
-      </w:r>
-      <w:proofErr w:type="gramEnd"/>
-      <w:r>
-        <w:rPr>
-          <w:b/>
-          <w:color w:val="000000" w:themeColor="text1"/>
-        </w:rPr>
-        <w:t>.destroy_all</w:t>
+        <w:t>User.find(self.id).posts.destroy_all</w:t>
       </w:r>
     </w:p>
     <w:p>
@@ -2460,8 +2217,6 @@
         </w:rPr>
         <w:t>end</w:t>
       </w:r>
-      <w:bookmarkStart w:id="0" w:name="_GoBack"/>
-      <w:bookmarkEnd w:id="0"/>
     </w:p>
     <w:p/>
     <w:p/>
@@ -2595,6 +2350,119 @@
     </w:lvl>
   </w:abstractNum>
   <w:abstractNum w:abstractNumId="1">
+    <w:nsid w:val="12EE7B50"/>
+    <w:multiLevelType w:val="hybridMultilevel"/>
+    <w:tmpl w:val="FE9C62F6"/>
+    <w:lvl w:ilvl="0" w:tplc="04090001">
+      <w:start w:val="1"/>
+      <w:numFmt w:val="bullet"/>
+      <w:lvlText w:val=""/>
+      <w:lvlJc w:val="left"/>
+      <w:pPr>
+        <w:ind w:left="720" w:hanging="360"/>
+      </w:pPr>
+      <w:rPr>
+        <w:rFonts w:ascii="Symbol" w:hAnsi="Symbol" w:hint="default"/>
+      </w:rPr>
+    </w:lvl>
+    <w:lvl w:ilvl="1" w:tplc="04090003" w:tentative="1">
+      <w:start w:val="1"/>
+      <w:numFmt w:val="bullet"/>
+      <w:lvlText w:val="o"/>
+      <w:lvlJc w:val="left"/>
+      <w:pPr>
+        <w:ind w:left="1440" w:hanging="360"/>
+      </w:pPr>
+      <w:rPr>
+        <w:rFonts w:ascii="Courier New" w:hAnsi="Courier New" w:cs="Courier New" w:hint="default"/>
+      </w:rPr>
+    </w:lvl>
+    <w:lvl w:ilvl="2" w:tplc="04090005" w:tentative="1">
+      <w:start w:val="1"/>
+      <w:numFmt w:val="bullet"/>
+      <w:lvlText w:val=""/>
+      <w:lvlJc w:val="left"/>
+      <w:pPr>
+        <w:ind w:left="2160" w:hanging="360"/>
+      </w:pPr>
+      <w:rPr>
+        <w:rFonts w:ascii="Wingdings" w:hAnsi="Wingdings" w:hint="default"/>
+      </w:rPr>
+    </w:lvl>
+    <w:lvl w:ilvl="3" w:tplc="04090001" w:tentative="1">
+      <w:start w:val="1"/>
+      <w:numFmt w:val="bullet"/>
+      <w:lvlText w:val=""/>
+      <w:lvlJc w:val="left"/>
+      <w:pPr>
+        <w:ind w:left="2880" w:hanging="360"/>
+      </w:pPr>
+      <w:rPr>
+        <w:rFonts w:ascii="Symbol" w:hAnsi="Symbol" w:hint="default"/>
+      </w:rPr>
+    </w:lvl>
+    <w:lvl w:ilvl="4" w:tplc="04090003" w:tentative="1">
+      <w:start w:val="1"/>
+      <w:numFmt w:val="bullet"/>
+      <w:lvlText w:val="o"/>
+      <w:lvlJc w:val="left"/>
+      <w:pPr>
+        <w:ind w:left="3600" w:hanging="360"/>
+      </w:pPr>
+      <w:rPr>
+        <w:rFonts w:ascii="Courier New" w:hAnsi="Courier New" w:cs="Courier New" w:hint="default"/>
+      </w:rPr>
+    </w:lvl>
+    <w:lvl w:ilvl="5" w:tplc="04090005" w:tentative="1">
+      <w:start w:val="1"/>
+      <w:numFmt w:val="bullet"/>
+      <w:lvlText w:val=""/>
+      <w:lvlJc w:val="left"/>
+      <w:pPr>
+        <w:ind w:left="4320" w:hanging="360"/>
+      </w:pPr>
+      <w:rPr>
+        <w:rFonts w:ascii="Wingdings" w:hAnsi="Wingdings" w:hint="default"/>
+      </w:rPr>
+    </w:lvl>
+    <w:lvl w:ilvl="6" w:tplc="04090001" w:tentative="1">
+      <w:start w:val="1"/>
+      <w:numFmt w:val="bullet"/>
+      <w:lvlText w:val=""/>
+      <w:lvlJc w:val="left"/>
+      <w:pPr>
+        <w:ind w:left="5040" w:hanging="360"/>
+      </w:pPr>
+      <w:rPr>
+        <w:rFonts w:ascii="Symbol" w:hAnsi="Symbol" w:hint="default"/>
+      </w:rPr>
+    </w:lvl>
+    <w:lvl w:ilvl="7" w:tplc="04090003" w:tentative="1">
+      <w:start w:val="1"/>
+      <w:numFmt w:val="bullet"/>
+      <w:lvlText w:val="o"/>
+      <w:lvlJc w:val="left"/>
+      <w:pPr>
+        <w:ind w:left="5760" w:hanging="360"/>
+      </w:pPr>
+      <w:rPr>
+        <w:rFonts w:ascii="Courier New" w:hAnsi="Courier New" w:cs="Courier New" w:hint="default"/>
+      </w:rPr>
+    </w:lvl>
+    <w:lvl w:ilvl="8" w:tplc="04090005" w:tentative="1">
+      <w:start w:val="1"/>
+      <w:numFmt w:val="bullet"/>
+      <w:lvlText w:val=""/>
+      <w:lvlJc w:val="left"/>
+      <w:pPr>
+        <w:ind w:left="6480" w:hanging="360"/>
+      </w:pPr>
+      <w:rPr>
+        <w:rFonts w:ascii="Wingdings" w:hAnsi="Wingdings" w:hint="default"/>
+      </w:rPr>
+    </w:lvl>
+  </w:abstractNum>
+  <w:abstractNum w:abstractNumId="2">
     <w:nsid w:val="367C6806"/>
     <w:multiLevelType w:val="hybridMultilevel"/>
     <w:tmpl w:val="0986DCC2"/>
@@ -2707,7 +2575,7 @@
       </w:rPr>
     </w:lvl>
   </w:abstractNum>
-  <w:abstractNum w:abstractNumId="2">
+  <w:abstractNum w:abstractNumId="3">
     <w:nsid w:val="394F446D"/>
     <w:multiLevelType w:val="hybridMultilevel"/>
     <w:tmpl w:val="8D601A78"/>
@@ -2820,7 +2688,7 @@
       </w:rPr>
     </w:lvl>
   </w:abstractNum>
-  <w:abstractNum w:abstractNumId="3">
+  <w:abstractNum w:abstractNumId="4">
     <w:nsid w:val="3AE63ADE"/>
     <w:multiLevelType w:val="hybridMultilevel"/>
     <w:tmpl w:val="2BE43970"/>
@@ -2933,7 +2801,7 @@
       </w:rPr>
     </w:lvl>
   </w:abstractNum>
-  <w:abstractNum w:abstractNumId="4">
+  <w:abstractNum w:abstractNumId="5">
     <w:nsid w:val="429A546A"/>
     <w:multiLevelType w:val="hybridMultilevel"/>
     <w:tmpl w:val="79CAC730"/>
@@ -3046,7 +2914,7 @@
       </w:rPr>
     </w:lvl>
   </w:abstractNum>
-  <w:abstractNum w:abstractNumId="5">
+  <w:abstractNum w:abstractNumId="6">
     <w:nsid w:val="49ED4778"/>
     <w:multiLevelType w:val="hybridMultilevel"/>
     <w:tmpl w:val="FD22B31C"/>
@@ -3159,7 +3027,7 @@
       </w:rPr>
     </w:lvl>
   </w:abstractNum>
-  <w:abstractNum w:abstractNumId="6">
+  <w:abstractNum w:abstractNumId="7">
     <w:nsid w:val="51D51CE0"/>
     <w:multiLevelType w:val="multilevel"/>
     <w:tmpl w:val="CEE483C6"/>
@@ -3272,7 +3140,7 @@
       </w:pPr>
     </w:lvl>
   </w:abstractNum>
-  <w:abstractNum w:abstractNumId="7">
+  <w:abstractNum w:abstractNumId="8">
     <w:nsid w:val="5774467F"/>
     <w:multiLevelType w:val="multilevel"/>
     <w:tmpl w:val="79DC91FA"/>
@@ -3421,7 +3289,7 @@
       </w:rPr>
     </w:lvl>
   </w:abstractNum>
-  <w:abstractNum w:abstractNumId="8">
+  <w:abstractNum w:abstractNumId="9">
     <w:nsid w:val="5FEC374C"/>
     <w:multiLevelType w:val="hybridMultilevel"/>
     <w:tmpl w:val="14C4E866"/>
@@ -3534,7 +3402,7 @@
       </w:rPr>
     </w:lvl>
   </w:abstractNum>
-  <w:abstractNum w:abstractNumId="9">
+  <w:abstractNum w:abstractNumId="10">
     <w:nsid w:val="6C804326"/>
     <w:multiLevelType w:val="hybridMultilevel"/>
     <w:tmpl w:val="7D0E13B4"/>
@@ -3647,7 +3515,7 @@
       </w:rPr>
     </w:lvl>
   </w:abstractNum>
-  <w:abstractNum w:abstractNumId="10">
+  <w:abstractNum w:abstractNumId="11">
     <w:nsid w:val="6CAE1372"/>
     <w:multiLevelType w:val="hybridMultilevel"/>
     <w:tmpl w:val="AE52F292"/>
@@ -3761,37 +3629,40 @@
     </w:lvl>
   </w:abstractNum>
   <w:num w:numId="1">
-    <w:abstractNumId w:val="6"/>
+    <w:abstractNumId w:val="7"/>
   </w:num>
   <w:num w:numId="2">
-    <w:abstractNumId w:val="2"/>
+    <w:abstractNumId w:val="3"/>
   </w:num>
   <w:num w:numId="3">
-    <w:abstractNumId w:val="4"/>
+    <w:abstractNumId w:val="5"/>
   </w:num>
   <w:num w:numId="4">
     <w:abstractNumId w:val="0"/>
   </w:num>
   <w:num w:numId="5">
-    <w:abstractNumId w:val="3"/>
+    <w:abstractNumId w:val="4"/>
   </w:num>
   <w:num w:numId="6">
-    <w:abstractNumId w:val="5"/>
+    <w:abstractNumId w:val="6"/>
   </w:num>
   <w:num w:numId="7">
+    <w:abstractNumId w:val="11"/>
+  </w:num>
+  <w:num w:numId="8">
+    <w:abstractNumId w:val="8"/>
+  </w:num>
+  <w:num w:numId="9">
+    <w:abstractNumId w:val="2"/>
+  </w:num>
+  <w:num w:numId="10">
     <w:abstractNumId w:val="10"/>
   </w:num>
-  <w:num w:numId="8">
-    <w:abstractNumId w:val="7"/>
-  </w:num>
-  <w:num w:numId="9">
-    <w:abstractNumId w:val="1"/>
-  </w:num>
-  <w:num w:numId="10">
+  <w:num w:numId="11">
     <w:abstractNumId w:val="9"/>
   </w:num>
-  <w:num w:numId="11">
-    <w:abstractNumId w:val="8"/>
+  <w:num w:numId="12">
+    <w:abstractNumId w:val="1"/>
   </w:num>
 </w:numbering>
 </file>

</xml_diff>